<commit_message>
Se agregaron las puntuaciones y validaciones de que se detenga al puntaje 5
</commit_message>
<xml_diff>
--- a/juego/Evidencias.docx
+++ b/juego/Evidencias.docx
@@ -22,6 +22,9 @@
     </w:p>
     <w:p>
       <w:r>
+        <w:rPr>
+          <w:noProof/>
+        </w:rPr>
         <w:drawing>
           <wp:inline distT="0" distB="0" distL="0" distR="0" wp14:anchorId="15B2EEDC" wp14:editId="1CF37B48">
             <wp:extent cx="5612130" cy="2735580"/>
@@ -61,6 +64,9 @@
     </w:p>
     <w:p>
       <w:r>
+        <w:rPr>
+          <w:noProof/>
+        </w:rPr>
         <w:drawing>
           <wp:inline distT="0" distB="0" distL="0" distR="0" wp14:anchorId="660C3E58" wp14:editId="713C2134">
             <wp:extent cx="5612130" cy="3066415"/>
@@ -100,6 +106,9 @@
     </w:p>
     <w:p>
       <w:r>
+        <w:rPr>
+          <w:noProof/>
+        </w:rPr>
         <w:lastRenderedPageBreak/>
         <w:drawing>
           <wp:inline distT="0" distB="0" distL="0" distR="0" wp14:anchorId="7794AAD2" wp14:editId="1166AE68">
@@ -140,6 +149,9 @@
     </w:p>
     <w:p>
       <w:r>
+        <w:rPr>
+          <w:noProof/>
+        </w:rPr>
         <w:drawing>
           <wp:inline distT="0" distB="0" distL="0" distR="0" wp14:anchorId="65995088" wp14:editId="58C66D74">
             <wp:extent cx="5612130" cy="3115310"/>
@@ -165,6 +177,521 @@
                     <a:xfrm>
                       <a:off x="0" y="0"/>
                       <a:ext cx="5612130" cy="3115310"/>
+                    </a:xfrm>
+                    <a:prstGeom prst="rect">
+                      <a:avLst/>
+                    </a:prstGeom>
+                  </pic:spPr>
+                </pic:pic>
+              </a:graphicData>
+            </a:graphic>
+          </wp:inline>
+        </w:drawing>
+      </w:r>
+    </w:p>
+    <w:p>
+      <w:pPr>
+        <w:jc w:val="center"/>
+        <w:rPr>
+          <w:b/>
+          <w:bCs/>
+          <w:color w:val="FF0000"/>
+          <w:sz w:val="28"/>
+          <w:szCs w:val="28"/>
+        </w:rPr>
+      </w:pPr>
+    </w:p>
+    <w:p>
+      <w:pPr>
+        <w:jc w:val="center"/>
+        <w:rPr>
+          <w:b/>
+          <w:bCs/>
+          <w:color w:val="FF0000"/>
+          <w:sz w:val="28"/>
+          <w:szCs w:val="28"/>
+        </w:rPr>
+      </w:pPr>
+    </w:p>
+    <w:p>
+      <w:pPr>
+        <w:jc w:val="center"/>
+        <w:rPr>
+          <w:b/>
+          <w:bCs/>
+          <w:color w:val="FF0000"/>
+          <w:sz w:val="28"/>
+          <w:szCs w:val="28"/>
+        </w:rPr>
+      </w:pPr>
+    </w:p>
+    <w:p>
+      <w:pPr>
+        <w:jc w:val="center"/>
+        <w:rPr>
+          <w:b/>
+          <w:bCs/>
+          <w:color w:val="FF0000"/>
+          <w:sz w:val="28"/>
+          <w:szCs w:val="28"/>
+        </w:rPr>
+      </w:pPr>
+    </w:p>
+    <w:p>
+      <w:pPr>
+        <w:jc w:val="center"/>
+        <w:rPr>
+          <w:b/>
+          <w:bCs/>
+          <w:color w:val="FF0000"/>
+          <w:sz w:val="28"/>
+          <w:szCs w:val="28"/>
+        </w:rPr>
+      </w:pPr>
+    </w:p>
+    <w:p>
+      <w:pPr>
+        <w:jc w:val="center"/>
+        <w:rPr>
+          <w:b/>
+          <w:bCs/>
+          <w:color w:val="FF0000"/>
+          <w:sz w:val="28"/>
+          <w:szCs w:val="28"/>
+        </w:rPr>
+      </w:pPr>
+    </w:p>
+    <w:p>
+      <w:pPr>
+        <w:jc w:val="center"/>
+        <w:rPr>
+          <w:b/>
+          <w:bCs/>
+          <w:color w:val="FF0000"/>
+          <w:sz w:val="28"/>
+          <w:szCs w:val="28"/>
+        </w:rPr>
+      </w:pPr>
+      <w:r>
+        <w:rPr>
+          <w:b/>
+          <w:bCs/>
+          <w:color w:val="FF0000"/>
+          <w:sz w:val="28"/>
+          <w:szCs w:val="28"/>
+        </w:rPr>
+        <w:lastRenderedPageBreak/>
+        <w:t>2.- AGREGAR PUNTUACIÓN</w:t>
+      </w:r>
+    </w:p>
+    <w:p>
+      <w:pPr>
+        <w:jc w:val="center"/>
+        <w:rPr>
+          <w:b/>
+          <w:bCs/>
+          <w:color w:val="FF0000"/>
+          <w:sz w:val="28"/>
+          <w:szCs w:val="28"/>
+        </w:rPr>
+      </w:pPr>
+      <w:r>
+        <w:rPr>
+          <w:b/>
+          <w:bCs/>
+          <w:color w:val="FF0000"/>
+          <w:sz w:val="28"/>
+          <w:szCs w:val="28"/>
+        </w:rPr>
+        <w:drawing>
+          <wp:inline distT="0" distB="0" distL="0" distR="0" wp14:anchorId="02C5C05D" wp14:editId="66282722">
+            <wp:extent cx="5612130" cy="2781935"/>
+            <wp:effectExtent l="0" t="0" r="7620" b="0"/>
+            <wp:docPr id="285443174" name="Imagen 1" descr="Interfaz de usuario gráfica, Aplicación, Sitio web&#10;&#10;Descripción generada automáticamente"/>
+            <wp:cNvGraphicFramePr>
+              <a:graphicFrameLocks xmlns:a="http://schemas.openxmlformats.org/drawingml/2006/main" noChangeAspect="1"/>
+            </wp:cNvGraphicFramePr>
+            <a:graphic xmlns:a="http://schemas.openxmlformats.org/drawingml/2006/main">
+              <a:graphicData uri="http://schemas.openxmlformats.org/drawingml/2006/picture">
+                <pic:pic xmlns:pic="http://schemas.openxmlformats.org/drawingml/2006/picture">
+                  <pic:nvPicPr>
+                    <pic:cNvPr id="285443174" name="Imagen 1" descr="Interfaz de usuario gráfica, Aplicación, Sitio web&#10;&#10;Descripción generada automáticamente"/>
+                    <pic:cNvPicPr/>
+                  </pic:nvPicPr>
+                  <pic:blipFill>
+                    <a:blip r:embed="rId8"/>
+                    <a:stretch>
+                      <a:fillRect/>
+                    </a:stretch>
+                  </pic:blipFill>
+                  <pic:spPr>
+                    <a:xfrm>
+                      <a:off x="0" y="0"/>
+                      <a:ext cx="5612130" cy="2781935"/>
+                    </a:xfrm>
+                    <a:prstGeom prst="rect">
+                      <a:avLst/>
+                    </a:prstGeom>
+                  </pic:spPr>
+                </pic:pic>
+              </a:graphicData>
+            </a:graphic>
+          </wp:inline>
+        </w:drawing>
+      </w:r>
+    </w:p>
+    <w:p>
+      <w:pPr>
+        <w:jc w:val="center"/>
+        <w:rPr>
+          <w:b/>
+          <w:bCs/>
+          <w:color w:val="FF0000"/>
+          <w:sz w:val="28"/>
+          <w:szCs w:val="28"/>
+        </w:rPr>
+      </w:pPr>
+      <w:r>
+        <w:rPr>
+          <w:b/>
+          <w:bCs/>
+          <w:color w:val="FF0000"/>
+          <w:sz w:val="28"/>
+          <w:szCs w:val="28"/>
+        </w:rPr>
+        <w:drawing>
+          <wp:inline distT="0" distB="0" distL="0" distR="0" wp14:anchorId="54532DC5" wp14:editId="0D4C1833">
+            <wp:extent cx="5612130" cy="3199765"/>
+            <wp:effectExtent l="0" t="0" r="7620" b="635"/>
+            <wp:docPr id="1035437701" name="Imagen 1" descr="Interfaz de usuario gráfica, Sitio web&#10;&#10;Descripción generada automáticamente"/>
+            <wp:cNvGraphicFramePr>
+              <a:graphicFrameLocks xmlns:a="http://schemas.openxmlformats.org/drawingml/2006/main" noChangeAspect="1"/>
+            </wp:cNvGraphicFramePr>
+            <a:graphic xmlns:a="http://schemas.openxmlformats.org/drawingml/2006/main">
+              <a:graphicData uri="http://schemas.openxmlformats.org/drawingml/2006/picture">
+                <pic:pic xmlns:pic="http://schemas.openxmlformats.org/drawingml/2006/picture">
+                  <pic:nvPicPr>
+                    <pic:cNvPr id="1035437701" name="Imagen 1" descr="Interfaz de usuario gráfica, Sitio web&#10;&#10;Descripción generada automáticamente"/>
+                    <pic:cNvPicPr/>
+                  </pic:nvPicPr>
+                  <pic:blipFill>
+                    <a:blip r:embed="rId9"/>
+                    <a:stretch>
+                      <a:fillRect/>
+                    </a:stretch>
+                  </pic:blipFill>
+                  <pic:spPr>
+                    <a:xfrm>
+                      <a:off x="0" y="0"/>
+                      <a:ext cx="5612130" cy="3199765"/>
+                    </a:xfrm>
+                    <a:prstGeom prst="rect">
+                      <a:avLst/>
+                    </a:prstGeom>
+                  </pic:spPr>
+                </pic:pic>
+              </a:graphicData>
+            </a:graphic>
+          </wp:inline>
+        </w:drawing>
+      </w:r>
+    </w:p>
+    <w:p>
+      <w:pPr>
+        <w:jc w:val="center"/>
+        <w:rPr>
+          <w:b/>
+          <w:bCs/>
+          <w:color w:val="FF0000"/>
+          <w:sz w:val="28"/>
+          <w:szCs w:val="28"/>
+        </w:rPr>
+      </w:pPr>
+      <w:r>
+        <w:rPr>
+          <w:b/>
+          <w:bCs/>
+          <w:color w:val="FF0000"/>
+          <w:sz w:val="28"/>
+          <w:szCs w:val="28"/>
+        </w:rPr>
+        <w:lastRenderedPageBreak/>
+        <w:drawing>
+          <wp:inline distT="0" distB="0" distL="0" distR="0" wp14:anchorId="703BFC45" wp14:editId="1A6075EC">
+            <wp:extent cx="5612130" cy="3251200"/>
+            <wp:effectExtent l="0" t="0" r="7620" b="6350"/>
+            <wp:docPr id="1176551687" name="Imagen 1" descr="Interfaz de usuario gráfica, Sitio web&#10;&#10;Descripción generada automáticamente"/>
+            <wp:cNvGraphicFramePr>
+              <a:graphicFrameLocks xmlns:a="http://schemas.openxmlformats.org/drawingml/2006/main" noChangeAspect="1"/>
+            </wp:cNvGraphicFramePr>
+            <a:graphic xmlns:a="http://schemas.openxmlformats.org/drawingml/2006/main">
+              <a:graphicData uri="http://schemas.openxmlformats.org/drawingml/2006/picture">
+                <pic:pic xmlns:pic="http://schemas.openxmlformats.org/drawingml/2006/picture">
+                  <pic:nvPicPr>
+                    <pic:cNvPr id="1176551687" name="Imagen 1" descr="Interfaz de usuario gráfica, Sitio web&#10;&#10;Descripción generada automáticamente"/>
+                    <pic:cNvPicPr/>
+                  </pic:nvPicPr>
+                  <pic:blipFill>
+                    <a:blip r:embed="rId10"/>
+                    <a:stretch>
+                      <a:fillRect/>
+                    </a:stretch>
+                  </pic:blipFill>
+                  <pic:spPr>
+                    <a:xfrm>
+                      <a:off x="0" y="0"/>
+                      <a:ext cx="5612130" cy="3251200"/>
+                    </a:xfrm>
+                    <a:prstGeom prst="rect">
+                      <a:avLst/>
+                    </a:prstGeom>
+                  </pic:spPr>
+                </pic:pic>
+              </a:graphicData>
+            </a:graphic>
+          </wp:inline>
+        </w:drawing>
+      </w:r>
+    </w:p>
+    <w:p>
+      <w:pPr>
+        <w:jc w:val="center"/>
+        <w:rPr>
+          <w:b/>
+          <w:bCs/>
+          <w:color w:val="FF0000"/>
+          <w:sz w:val="28"/>
+          <w:szCs w:val="28"/>
+        </w:rPr>
+      </w:pPr>
+      <w:r>
+        <w:rPr>
+          <w:b/>
+          <w:bCs/>
+          <w:color w:val="FF0000"/>
+          <w:sz w:val="28"/>
+          <w:szCs w:val="28"/>
+        </w:rPr>
+        <w:drawing>
+          <wp:inline distT="0" distB="0" distL="0" distR="0" wp14:anchorId="4CC07DD0" wp14:editId="1C237175">
+            <wp:extent cx="5612130" cy="3183890"/>
+            <wp:effectExtent l="0" t="0" r="7620" b="0"/>
+            <wp:docPr id="302174110" name="Imagen 1" descr="Interfaz de usuario gráfica, Sitio web&#10;&#10;Descripción generada automáticamente"/>
+            <wp:cNvGraphicFramePr>
+              <a:graphicFrameLocks xmlns:a="http://schemas.openxmlformats.org/drawingml/2006/main" noChangeAspect="1"/>
+            </wp:cNvGraphicFramePr>
+            <a:graphic xmlns:a="http://schemas.openxmlformats.org/drawingml/2006/main">
+              <a:graphicData uri="http://schemas.openxmlformats.org/drawingml/2006/picture">
+                <pic:pic xmlns:pic="http://schemas.openxmlformats.org/drawingml/2006/picture">
+                  <pic:nvPicPr>
+                    <pic:cNvPr id="302174110" name="Imagen 1" descr="Interfaz de usuario gráfica, Sitio web&#10;&#10;Descripción generada automáticamente"/>
+                    <pic:cNvPicPr/>
+                  </pic:nvPicPr>
+                  <pic:blipFill>
+                    <a:blip r:embed="rId11"/>
+                    <a:stretch>
+                      <a:fillRect/>
+                    </a:stretch>
+                  </pic:blipFill>
+                  <pic:spPr>
+                    <a:xfrm>
+                      <a:off x="0" y="0"/>
+                      <a:ext cx="5612130" cy="3183890"/>
+                    </a:xfrm>
+                    <a:prstGeom prst="rect">
+                      <a:avLst/>
+                    </a:prstGeom>
+                  </pic:spPr>
+                </pic:pic>
+              </a:graphicData>
+            </a:graphic>
+          </wp:inline>
+        </w:drawing>
+      </w:r>
+    </w:p>
+    <w:p>
+      <w:pPr>
+        <w:jc w:val="center"/>
+        <w:rPr>
+          <w:b/>
+          <w:bCs/>
+          <w:color w:val="FF0000"/>
+          <w:sz w:val="28"/>
+          <w:szCs w:val="28"/>
+        </w:rPr>
+      </w:pPr>
+    </w:p>
+    <w:p>
+      <w:pPr>
+        <w:jc w:val="center"/>
+        <w:rPr>
+          <w:b/>
+          <w:bCs/>
+          <w:color w:val="FF0000"/>
+          <w:sz w:val="28"/>
+          <w:szCs w:val="28"/>
+        </w:rPr>
+      </w:pPr>
+    </w:p>
+    <w:p>
+      <w:pPr>
+        <w:jc w:val="center"/>
+        <w:rPr>
+          <w:b/>
+          <w:bCs/>
+          <w:color w:val="FF0000"/>
+          <w:sz w:val="28"/>
+          <w:szCs w:val="28"/>
+        </w:rPr>
+      </w:pPr>
+    </w:p>
+    <w:p>
+      <w:pPr>
+        <w:jc w:val="center"/>
+        <w:rPr>
+          <w:b/>
+          <w:bCs/>
+          <w:color w:val="FF0000"/>
+          <w:sz w:val="28"/>
+          <w:szCs w:val="28"/>
+        </w:rPr>
+      </w:pPr>
+    </w:p>
+    <w:p>
+      <w:pPr>
+        <w:jc w:val="center"/>
+        <w:rPr>
+          <w:b/>
+          <w:bCs/>
+          <w:color w:val="FF0000"/>
+          <w:sz w:val="28"/>
+          <w:szCs w:val="28"/>
+        </w:rPr>
+      </w:pPr>
+    </w:p>
+    <w:p>
+      <w:pPr>
+        <w:jc w:val="center"/>
+        <w:rPr>
+          <w:b/>
+          <w:bCs/>
+          <w:color w:val="FF0000"/>
+          <w:sz w:val="28"/>
+          <w:szCs w:val="28"/>
+        </w:rPr>
+      </w:pPr>
+      <w:r>
+        <w:rPr>
+          <w:b/>
+          <w:bCs/>
+          <w:color w:val="FF0000"/>
+          <w:sz w:val="28"/>
+          <w:szCs w:val="28"/>
+        </w:rPr>
+        <w:lastRenderedPageBreak/>
+        <w:t>3.- AGREGAR LÍMITE DE PUNTUACIÓN Y RESULTADO GANADOR</w:t>
+      </w:r>
+    </w:p>
+    <w:p>
+      <w:pPr>
+        <w:jc w:val="center"/>
+        <w:rPr>
+          <w:b/>
+          <w:bCs/>
+          <w:color w:val="FF0000"/>
+          <w:sz w:val="28"/>
+          <w:szCs w:val="28"/>
+        </w:rPr>
+      </w:pPr>
+      <w:r>
+        <w:rPr>
+          <w:b/>
+          <w:bCs/>
+          <w:color w:val="FF0000"/>
+          <w:sz w:val="28"/>
+          <w:szCs w:val="28"/>
+        </w:rPr>
+        <w:drawing>
+          <wp:inline distT="0" distB="0" distL="0" distR="0" wp14:anchorId="56FF57CB" wp14:editId="2FE4ED64">
+            <wp:extent cx="5612130" cy="3175000"/>
+            <wp:effectExtent l="0" t="0" r="7620" b="6350"/>
+            <wp:docPr id="1290422910" name="Imagen 1" descr="Interfaz de usuario gráfica, Sitio web&#10;&#10;Descripción generada automáticamente"/>
+            <wp:cNvGraphicFramePr>
+              <a:graphicFrameLocks xmlns:a="http://schemas.openxmlformats.org/drawingml/2006/main" noChangeAspect="1"/>
+            </wp:cNvGraphicFramePr>
+            <a:graphic xmlns:a="http://schemas.openxmlformats.org/drawingml/2006/main">
+              <a:graphicData uri="http://schemas.openxmlformats.org/drawingml/2006/picture">
+                <pic:pic xmlns:pic="http://schemas.openxmlformats.org/drawingml/2006/picture">
+                  <pic:nvPicPr>
+                    <pic:cNvPr id="1290422910" name="Imagen 1" descr="Interfaz de usuario gráfica, Sitio web&#10;&#10;Descripción generada automáticamente"/>
+                    <pic:cNvPicPr/>
+                  </pic:nvPicPr>
+                  <pic:blipFill>
+                    <a:blip r:embed="rId12"/>
+                    <a:stretch>
+                      <a:fillRect/>
+                    </a:stretch>
+                  </pic:blipFill>
+                  <pic:spPr>
+                    <a:xfrm>
+                      <a:off x="0" y="0"/>
+                      <a:ext cx="5612130" cy="3175000"/>
+                    </a:xfrm>
+                    <a:prstGeom prst="rect">
+                      <a:avLst/>
+                    </a:prstGeom>
+                  </pic:spPr>
+                </pic:pic>
+              </a:graphicData>
+            </a:graphic>
+          </wp:inline>
+        </w:drawing>
+      </w:r>
+    </w:p>
+    <w:p>
+      <w:pPr>
+        <w:jc w:val="center"/>
+        <w:rPr>
+          <w:b/>
+          <w:bCs/>
+          <w:color w:val="FF0000"/>
+          <w:sz w:val="28"/>
+          <w:szCs w:val="28"/>
+        </w:rPr>
+      </w:pPr>
+      <w:r>
+        <w:rPr>
+          <w:b/>
+          <w:bCs/>
+          <w:color w:val="FF0000"/>
+          <w:sz w:val="28"/>
+          <w:szCs w:val="28"/>
+        </w:rPr>
+        <w:drawing>
+          <wp:inline distT="0" distB="0" distL="0" distR="0" wp14:anchorId="7CE4FBF9" wp14:editId="72AAC2C6">
+            <wp:extent cx="5612130" cy="3087370"/>
+            <wp:effectExtent l="0" t="0" r="7620" b="0"/>
+            <wp:docPr id="71617136" name="Imagen 1" descr="Interfaz de usuario gráfica, Sitio web&#10;&#10;Descripción generada automáticamente"/>
+            <wp:cNvGraphicFramePr>
+              <a:graphicFrameLocks xmlns:a="http://schemas.openxmlformats.org/drawingml/2006/main" noChangeAspect="1"/>
+            </wp:cNvGraphicFramePr>
+            <a:graphic xmlns:a="http://schemas.openxmlformats.org/drawingml/2006/main">
+              <a:graphicData uri="http://schemas.openxmlformats.org/drawingml/2006/picture">
+                <pic:pic xmlns:pic="http://schemas.openxmlformats.org/drawingml/2006/picture">
+                  <pic:nvPicPr>
+                    <pic:cNvPr id="71617136" name="Imagen 1" descr="Interfaz de usuario gráfica, Sitio web&#10;&#10;Descripción generada automáticamente"/>
+                    <pic:cNvPicPr/>
+                  </pic:nvPicPr>
+                  <pic:blipFill>
+                    <a:blip r:embed="rId13"/>
+                    <a:stretch>
+                      <a:fillRect/>
+                    </a:stretch>
+                  </pic:blipFill>
+                  <pic:spPr>
+                    <a:xfrm>
+                      <a:off x="0" y="0"/>
+                      <a:ext cx="5612130" cy="3087370"/>
                     </a:xfrm>
                     <a:prstGeom prst="rect">
                       <a:avLst/>

</xml_diff>

<commit_message>
Se agregó el botón de limpiar con su función y se estilizó la página
</commit_message>
<xml_diff>
--- a/juego/Evidencias.docx
+++ b/juego/Evidencias.docx
@@ -692,6 +692,246 @@
                     <a:xfrm>
                       <a:off x="0" y="0"/>
                       <a:ext cx="5612130" cy="3087370"/>
+                    </a:xfrm>
+                    <a:prstGeom prst="rect">
+                      <a:avLst/>
+                    </a:prstGeom>
+                  </pic:spPr>
+                </pic:pic>
+              </a:graphicData>
+            </a:graphic>
+          </wp:inline>
+        </w:drawing>
+      </w:r>
+    </w:p>
+    <w:p>
+      <w:pPr>
+        <w:jc w:val="center"/>
+        <w:rPr>
+          <w:b/>
+          <w:bCs/>
+          <w:color w:val="FF0000"/>
+          <w:sz w:val="28"/>
+          <w:szCs w:val="28"/>
+        </w:rPr>
+      </w:pPr>
+    </w:p>
+    <w:p>
+      <w:pPr>
+        <w:jc w:val="center"/>
+        <w:rPr>
+          <w:b/>
+          <w:bCs/>
+          <w:color w:val="FF0000"/>
+          <w:sz w:val="28"/>
+          <w:szCs w:val="28"/>
+        </w:rPr>
+      </w:pPr>
+    </w:p>
+    <w:p>
+      <w:pPr>
+        <w:jc w:val="center"/>
+        <w:rPr>
+          <w:b/>
+          <w:bCs/>
+          <w:color w:val="FF0000"/>
+          <w:sz w:val="28"/>
+          <w:szCs w:val="28"/>
+        </w:rPr>
+      </w:pPr>
+    </w:p>
+    <w:p>
+      <w:pPr>
+        <w:jc w:val="center"/>
+        <w:rPr>
+          <w:b/>
+          <w:bCs/>
+          <w:color w:val="FF0000"/>
+          <w:sz w:val="28"/>
+          <w:szCs w:val="28"/>
+        </w:rPr>
+      </w:pPr>
+    </w:p>
+    <w:p>
+      <w:pPr>
+        <w:jc w:val="center"/>
+        <w:rPr>
+          <w:b/>
+          <w:bCs/>
+          <w:color w:val="FF0000"/>
+          <w:sz w:val="28"/>
+          <w:szCs w:val="28"/>
+        </w:rPr>
+      </w:pPr>
+      <w:r>
+        <w:rPr>
+          <w:b/>
+          <w:bCs/>
+          <w:color w:val="FF0000"/>
+          <w:sz w:val="28"/>
+          <w:szCs w:val="28"/>
+        </w:rPr>
+        <w:lastRenderedPageBreak/>
+        <w:t>4.- BOTON DE NUEVA PARTIDA Y ESTILIZAR PÁGINA</w:t>
+      </w:r>
+    </w:p>
+    <w:p>
+      <w:pPr>
+        <w:jc w:val="center"/>
+        <w:rPr>
+          <w:b/>
+          <w:bCs/>
+          <w:color w:val="FF0000"/>
+          <w:sz w:val="28"/>
+          <w:szCs w:val="28"/>
+        </w:rPr>
+      </w:pPr>
+      <w:r>
+        <w:rPr>
+          <w:b/>
+          <w:bCs/>
+          <w:color w:val="FF0000"/>
+          <w:sz w:val="28"/>
+          <w:szCs w:val="28"/>
+        </w:rPr>
+        <w:drawing>
+          <wp:inline distT="0" distB="0" distL="0" distR="0" wp14:anchorId="1C0DA80A" wp14:editId="57251437">
+            <wp:extent cx="5612130" cy="3430905"/>
+            <wp:effectExtent l="0" t="0" r="7620" b="0"/>
+            <wp:docPr id="1514249757" name="Imagen 1" descr="Interfaz de usuario gráfica&#10;&#10;Descripción generada automáticamente"/>
+            <wp:cNvGraphicFramePr>
+              <a:graphicFrameLocks xmlns:a="http://schemas.openxmlformats.org/drawingml/2006/main" noChangeAspect="1"/>
+            </wp:cNvGraphicFramePr>
+            <a:graphic xmlns:a="http://schemas.openxmlformats.org/drawingml/2006/main">
+              <a:graphicData uri="http://schemas.openxmlformats.org/drawingml/2006/picture">
+                <pic:pic xmlns:pic="http://schemas.openxmlformats.org/drawingml/2006/picture">
+                  <pic:nvPicPr>
+                    <pic:cNvPr id="1514249757" name="Imagen 1" descr="Interfaz de usuario gráfica&#10;&#10;Descripción generada automáticamente"/>
+                    <pic:cNvPicPr/>
+                  </pic:nvPicPr>
+                  <pic:blipFill>
+                    <a:blip r:embed="rId14"/>
+                    <a:stretch>
+                      <a:fillRect/>
+                    </a:stretch>
+                  </pic:blipFill>
+                  <pic:spPr>
+                    <a:xfrm>
+                      <a:off x="0" y="0"/>
+                      <a:ext cx="5612130" cy="3430905"/>
+                    </a:xfrm>
+                    <a:prstGeom prst="rect">
+                      <a:avLst/>
+                    </a:prstGeom>
+                  </pic:spPr>
+                </pic:pic>
+              </a:graphicData>
+            </a:graphic>
+          </wp:inline>
+        </w:drawing>
+      </w:r>
+    </w:p>
+    <w:p>
+      <w:pPr>
+        <w:jc w:val="center"/>
+        <w:rPr>
+          <w:b/>
+          <w:bCs/>
+          <w:color w:val="FF0000"/>
+          <w:sz w:val="28"/>
+          <w:szCs w:val="28"/>
+        </w:rPr>
+      </w:pPr>
+      <w:r>
+        <w:rPr>
+          <w:b/>
+          <w:bCs/>
+          <w:color w:val="FF0000"/>
+          <w:sz w:val="28"/>
+          <w:szCs w:val="28"/>
+        </w:rPr>
+        <w:drawing>
+          <wp:inline distT="0" distB="0" distL="0" distR="0" wp14:anchorId="4C06F851" wp14:editId="6745C86A">
+            <wp:extent cx="5612130" cy="3644265"/>
+            <wp:effectExtent l="0" t="0" r="7620" b="0"/>
+            <wp:docPr id="1124324304" name="Imagen 1" descr="Diagrama&#10;&#10;Descripción generada automáticamente"/>
+            <wp:cNvGraphicFramePr>
+              <a:graphicFrameLocks xmlns:a="http://schemas.openxmlformats.org/drawingml/2006/main" noChangeAspect="1"/>
+            </wp:cNvGraphicFramePr>
+            <a:graphic xmlns:a="http://schemas.openxmlformats.org/drawingml/2006/main">
+              <a:graphicData uri="http://schemas.openxmlformats.org/drawingml/2006/picture">
+                <pic:pic xmlns:pic="http://schemas.openxmlformats.org/drawingml/2006/picture">
+                  <pic:nvPicPr>
+                    <pic:cNvPr id="1124324304" name="Imagen 1" descr="Diagrama&#10;&#10;Descripción generada automáticamente"/>
+                    <pic:cNvPicPr/>
+                  </pic:nvPicPr>
+                  <pic:blipFill>
+                    <a:blip r:embed="rId15"/>
+                    <a:stretch>
+                      <a:fillRect/>
+                    </a:stretch>
+                  </pic:blipFill>
+                  <pic:spPr>
+                    <a:xfrm>
+                      <a:off x="0" y="0"/>
+                      <a:ext cx="5612130" cy="3644265"/>
+                    </a:xfrm>
+                    <a:prstGeom prst="rect">
+                      <a:avLst/>
+                    </a:prstGeom>
+                  </pic:spPr>
+                </pic:pic>
+              </a:graphicData>
+            </a:graphic>
+          </wp:inline>
+        </w:drawing>
+      </w:r>
+    </w:p>
+    <w:p>
+      <w:pPr>
+        <w:jc w:val="center"/>
+        <w:rPr>
+          <w:b/>
+          <w:bCs/>
+          <w:color w:val="FF0000"/>
+          <w:sz w:val="28"/>
+          <w:szCs w:val="28"/>
+        </w:rPr>
+      </w:pPr>
+      <w:r>
+        <w:rPr>
+          <w:b/>
+          <w:bCs/>
+          <w:color w:val="FF0000"/>
+          <w:sz w:val="28"/>
+          <w:szCs w:val="28"/>
+        </w:rPr>
+        <w:lastRenderedPageBreak/>
+        <w:drawing>
+          <wp:inline distT="0" distB="0" distL="0" distR="0" wp14:anchorId="65A7D64B" wp14:editId="73BCCAAB">
+            <wp:extent cx="5612130" cy="3785235"/>
+            <wp:effectExtent l="0" t="0" r="7620" b="5715"/>
+            <wp:docPr id="478028642" name="Imagen 1" descr="Imagen que contiene Diagrama&#10;&#10;Descripción generada automáticamente"/>
+            <wp:cNvGraphicFramePr>
+              <a:graphicFrameLocks xmlns:a="http://schemas.openxmlformats.org/drawingml/2006/main" noChangeAspect="1"/>
+            </wp:cNvGraphicFramePr>
+            <a:graphic xmlns:a="http://schemas.openxmlformats.org/drawingml/2006/main">
+              <a:graphicData uri="http://schemas.openxmlformats.org/drawingml/2006/picture">
+                <pic:pic xmlns:pic="http://schemas.openxmlformats.org/drawingml/2006/picture">
+                  <pic:nvPicPr>
+                    <pic:cNvPr id="478028642" name="Imagen 1" descr="Imagen que contiene Diagrama&#10;&#10;Descripción generada automáticamente"/>
+                    <pic:cNvPicPr/>
+                  </pic:nvPicPr>
+                  <pic:blipFill>
+                    <a:blip r:embed="rId16"/>
+                    <a:stretch>
+                      <a:fillRect/>
+                    </a:stretch>
+                  </pic:blipFill>
+                  <pic:spPr>
+                    <a:xfrm>
+                      <a:off x="0" y="0"/>
+                      <a:ext cx="5612130" cy="3785235"/>
                     </a:xfrm>
                     <a:prstGeom prst="rect">
                       <a:avLst/>

</xml_diff>